<commit_message>
modif exercice 12 callbacks
</commit_message>
<xml_diff>
--- a/Initiation à la programmation en PHP/Callbacks, high order/Enonces/Exercices callback, high order PHP.docx
+++ b/Initiation à la programmation en PHP/Callbacks, high order/Enonces/Exercices callback, high order PHP.docx
@@ -356,16 +356,16 @@
           <w:color w:val="000000"/>
           <w:sz w:val="21"/>
           <w:szCs w:val="21"/>
-          <w:lang w:val="en-US"/>
-        </w:rPr>
-      </w:pPr>
-      <w:r>
-        <w:rPr>
-          <w:rFonts w:ascii="Consolas" w:eastAsia="Times New Roman" w:hAnsi="Consolas" w:cs="Times New Roman"/>
-          <w:color w:val="000000"/>
-          <w:sz w:val="21"/>
-          <w:szCs w:val="21"/>
-          <w:lang w:val="en-US"/>
+          <w:lang w:val="fr-BE"/>
+        </w:rPr>
+      </w:pPr>
+      <w:r>
+        <w:rPr>
+          <w:rFonts w:ascii="Consolas" w:eastAsia="Times New Roman" w:hAnsi="Consolas" w:cs="Times New Roman"/>
+          <w:color w:val="000000"/>
+          <w:sz w:val="21"/>
+          <w:szCs w:val="21"/>
+          <w:lang w:val="fr-BE"/>
         </w:rPr>
         <w:t>    </w:t>
       </w:r>
@@ -375,7 +375,7 @@
           <w:color w:val="001080"/>
           <w:sz w:val="21"/>
           <w:szCs w:val="21"/>
-          <w:lang w:val="en-US"/>
+          <w:lang w:val="fr-BE"/>
         </w:rPr>
         <w:t>$tabVals</w:t>
       </w:r>
@@ -385,7 +385,7 @@
           <w:color w:val="000000"/>
           <w:sz w:val="21"/>
           <w:szCs w:val="21"/>
-          <w:lang w:val="en-US"/>
+          <w:lang w:val="fr-BE"/>
         </w:rPr>
         <w:t> = [</w:t>
       </w:r>
@@ -395,7 +395,7 @@
           <w:color w:val="A31515"/>
           <w:sz w:val="21"/>
           <w:szCs w:val="21"/>
-          <w:lang w:val="en-US"/>
+          <w:lang w:val="fr-BE"/>
         </w:rPr>
         <w:t>'Groening'</w:t>
       </w:r>
@@ -405,7 +405,7 @@
           <w:color w:val="000000"/>
           <w:sz w:val="21"/>
           <w:szCs w:val="21"/>
-          <w:lang w:val="en-US"/>
+          <w:lang w:val="fr-BE"/>
         </w:rPr>
         <w:t>, </w:t>
       </w:r>
@@ -415,7 +415,7 @@
           <w:color w:val="A31515"/>
           <w:sz w:val="21"/>
           <w:szCs w:val="21"/>
-          <w:lang w:val="en-US"/>
+          <w:lang w:val="fr-BE"/>
         </w:rPr>
         <w:t>'Matt'</w:t>
       </w:r>
@@ -425,7 +425,7 @@
           <w:color w:val="000000"/>
           <w:sz w:val="21"/>
           <w:szCs w:val="21"/>
-          <w:lang w:val="en-US"/>
+          <w:lang w:val="fr-BE"/>
         </w:rPr>
         <w:t>, </w:t>
       </w:r>
@@ -435,7 +435,7 @@
           <w:color w:val="A31515"/>
           <w:sz w:val="21"/>
           <w:szCs w:val="21"/>
-          <w:lang w:val="en-US"/>
+          <w:lang w:val="fr-BE"/>
         </w:rPr>
         <w:t>'scénariste'</w:t>
       </w:r>
@@ -445,7 +445,7 @@
           <w:color w:val="000000"/>
           <w:sz w:val="21"/>
           <w:szCs w:val="21"/>
-          <w:lang w:val="en-US"/>
+          <w:lang w:val="fr-BE"/>
         </w:rPr>
         <w:t>, </w:t>
       </w:r>
@@ -455,7 +455,7 @@
           <w:color w:val="A31515"/>
           <w:sz w:val="21"/>
           <w:szCs w:val="21"/>
-          <w:lang w:val="en-US"/>
+          <w:lang w:val="fr-BE"/>
         </w:rPr>
         <w:t>'de</w:t>
       </w:r>
@@ -465,7 +465,7 @@
           <w:color w:val="A31515"/>
           <w:sz w:val="21"/>
           <w:szCs w:val="21"/>
-          <w:lang w:val="en-US"/>
+          <w:lang w:val="fr-BE"/>
         </w:rPr>
         <w:t>s</w:t>
       </w:r>
@@ -475,7 +475,7 @@
           <w:color w:val="A31515"/>
           <w:sz w:val="21"/>
           <w:szCs w:val="21"/>
-          <w:lang w:val="en-US"/>
+          <w:lang w:val="fr-BE"/>
         </w:rPr>
         <w:t>s</w:t>
       </w:r>
@@ -485,7 +485,7 @@
           <w:color w:val="A31515"/>
           <w:sz w:val="21"/>
           <w:szCs w:val="21"/>
-          <w:lang w:val="en-US"/>
+          <w:lang w:val="fr-BE"/>
         </w:rPr>
         <w:t>iner'</w:t>
       </w:r>
@@ -495,7 +495,7 @@
           <w:color w:val="000000"/>
           <w:sz w:val="21"/>
           <w:szCs w:val="21"/>
-          <w:lang w:val="en-US"/>
+          <w:lang w:val="fr-BE"/>
         </w:rPr>
         <w:t>];</w:t>
       </w:r>
@@ -509,16 +509,16 @@
           <w:color w:val="000000"/>
           <w:sz w:val="21"/>
           <w:szCs w:val="21"/>
-          <w:lang w:val="en-US"/>
-        </w:rPr>
-      </w:pPr>
-      <w:r>
-        <w:rPr>
-          <w:rFonts w:ascii="Consolas" w:eastAsia="Times New Roman" w:hAnsi="Consolas" w:cs="Times New Roman"/>
-          <w:color w:val="000000"/>
-          <w:sz w:val="21"/>
-          <w:szCs w:val="21"/>
-          <w:lang w:val="en-US"/>
+          <w:lang w:val="fr-BE"/>
+        </w:rPr>
+      </w:pPr>
+      <w:r>
+        <w:rPr>
+          <w:rFonts w:ascii="Consolas" w:eastAsia="Times New Roman" w:hAnsi="Consolas" w:cs="Times New Roman"/>
+          <w:color w:val="000000"/>
+          <w:sz w:val="21"/>
+          <w:szCs w:val="21"/>
+          <w:lang w:val="fr-BE"/>
         </w:rPr>
         <w:t>    </w:t>
       </w:r>
@@ -528,7 +528,7 @@
           <w:color w:val="001080"/>
           <w:sz w:val="21"/>
           <w:szCs w:val="21"/>
-          <w:lang w:val="en-US"/>
+          <w:lang w:val="fr-BE"/>
         </w:rPr>
         <w:t>$tabAssoc</w:t>
       </w:r>
@@ -538,7 +538,7 @@
           <w:color w:val="000000"/>
           <w:sz w:val="21"/>
           <w:szCs w:val="21"/>
-          <w:lang w:val="en-US"/>
+          <w:lang w:val="fr-BE"/>
         </w:rPr>
         <w:t> = $</w:t>
       </w:r>
@@ -548,7 +548,7 @@
           <w:color w:val="001080"/>
           <w:sz w:val="21"/>
           <w:szCs w:val="21"/>
-          <w:lang w:val="en-US"/>
+          <w:lang w:val="fr-BE"/>
         </w:rPr>
         <w:t>creerAssoc</w:t>
       </w:r>
@@ -558,7 +558,7 @@
           <w:color w:val="000000"/>
           <w:sz w:val="21"/>
           <w:szCs w:val="21"/>
-          <w:lang w:val="en-US"/>
+          <w:lang w:val="fr-BE"/>
         </w:rPr>
         <w:t>(</w:t>
       </w:r>
@@ -568,7 +568,7 @@
           <w:color w:val="001080"/>
           <w:sz w:val="21"/>
           <w:szCs w:val="21"/>
-          <w:lang w:val="en-US"/>
+          <w:lang w:val="fr-BE"/>
         </w:rPr>
         <w:t>$tabCles</w:t>
       </w:r>
@@ -578,7 +578,7 @@
           <w:color w:val="000000"/>
           <w:sz w:val="21"/>
           <w:szCs w:val="21"/>
-          <w:lang w:val="en-US"/>
+          <w:lang w:val="fr-BE"/>
         </w:rPr>
         <w:t>, </w:t>
       </w:r>
@@ -588,7 +588,7 @@
           <w:color w:val="001080"/>
           <w:sz w:val="21"/>
           <w:szCs w:val="21"/>
-          <w:lang w:val="en-US"/>
+          <w:lang w:val="fr-BE"/>
         </w:rPr>
         <w:t>$tabVals</w:t>
       </w:r>
@@ -598,7 +598,7 @@
           <w:color w:val="000000"/>
           <w:sz w:val="21"/>
           <w:szCs w:val="21"/>
-          <w:lang w:val="en-US"/>
+          <w:lang w:val="fr-BE"/>
         </w:rPr>
         <w:t>);</w:t>
       </w:r>
@@ -612,24 +612,24 @@
           <w:color w:val="000000"/>
           <w:sz w:val="21"/>
           <w:szCs w:val="21"/>
-          <w:lang w:val="en-US"/>
-        </w:rPr>
-      </w:pPr>
-    </w:p>
-    <w:p>
-      <w:pPr>
-        <w:pStyle w:val="ListParagraph"/>
-        <w:rPr>
-          <w:rFonts w:ascii="Consolas" w:eastAsia="Times New Roman" w:hAnsi="Consolas" w:cs="Times New Roman"/>
-          <w:color w:val="000000"/>
-          <w:sz w:val="21"/>
-          <w:szCs w:val="21"/>
-          <w:lang w:val="en-US"/>
-        </w:rPr>
-      </w:pPr>
-      <w:r>
-        <w:rPr>
-          <w:lang w:val="en-US"/>
+          <w:lang w:val="fr-BE"/>
+        </w:rPr>
+      </w:pPr>
+    </w:p>
+    <w:p>
+      <w:pPr>
+        <w:pStyle w:val="ListParagraph"/>
+        <w:rPr>
+          <w:rFonts w:ascii="Consolas" w:eastAsia="Times New Roman" w:hAnsi="Consolas" w:cs="Times New Roman"/>
+          <w:color w:val="000000"/>
+          <w:sz w:val="21"/>
+          <w:szCs w:val="21"/>
+          <w:lang w:val="fr-BE"/>
+        </w:rPr>
+      </w:pPr>
+      <w:r>
+        <w:rPr>
+          <w:lang w:val="fr-BE"/>
         </w:rPr>
         <w:t>Doit créer :</w:t>
       </w:r>
@@ -1720,7 +1720,7 @@
           <w:color w:val="000000"/>
           <w:sz w:val="21"/>
           <w:szCs w:val="21"/>
-          <w:lang w:val="en-US"/>
+          <w:lang w:val="fr-BE"/>
         </w:rPr>
         <w:t>    </w:t>
       </w:r>
@@ -2365,7 +2365,7 @@
           <w:color w:val="000000"/>
           <w:sz w:val="21"/>
           <w:szCs w:val="21"/>
-          <w:lang w:val="en-US"/>
+          <w:lang w:val="fr-BE"/>
         </w:rPr>
       </w:pPr>
       <w:r>
@@ -2384,7 +2384,7 @@
           <w:color w:val="001080"/>
           <w:sz w:val="21"/>
           <w:szCs w:val="21"/>
-          <w:lang w:val="en-US"/>
+          <w:lang w:val="fr-BE"/>
         </w:rPr>
         <w:t>$tabCapitalize</w:t>
       </w:r>
@@ -2394,7 +2394,7 @@
           <w:color w:val="000000"/>
           <w:sz w:val="21"/>
           <w:szCs w:val="21"/>
-          <w:lang w:val="en-US"/>
+          <w:lang w:val="fr-BE"/>
         </w:rPr>
         <w:t> = </w:t>
       </w:r>
@@ -2404,7 +2404,7 @@
           <w:color w:val="795E26"/>
           <w:sz w:val="21"/>
           <w:szCs w:val="21"/>
-          <w:lang w:val="en-US"/>
+          <w:lang w:val="fr-BE"/>
         </w:rPr>
         <w:t>parcourirGenereArray</w:t>
       </w:r>
@@ -2414,7 +2414,7 @@
           <w:color w:val="000000"/>
           <w:sz w:val="21"/>
           <w:szCs w:val="21"/>
-          <w:lang w:val="en-US"/>
+          <w:lang w:val="fr-BE"/>
         </w:rPr>
         <w:t>([</w:t>
       </w:r>
@@ -2424,7 +2424,7 @@
           <w:color w:val="A31515"/>
           <w:sz w:val="21"/>
           <w:szCs w:val="21"/>
-          <w:lang w:val="en-US"/>
+          <w:lang w:val="fr-BE"/>
         </w:rPr>
         <w:t>'vin'</w:t>
       </w:r>
@@ -2434,7 +2434,7 @@
           <w:color w:val="000000"/>
           <w:sz w:val="21"/>
           <w:szCs w:val="21"/>
-          <w:lang w:val="en-US"/>
+          <w:lang w:val="fr-BE"/>
         </w:rPr>
         <w:t>, </w:t>
       </w:r>
@@ -2444,7 +2444,7 @@
           <w:color w:val="A31515"/>
           <w:sz w:val="21"/>
           <w:szCs w:val="21"/>
-          <w:lang w:val="en-US"/>
+          <w:lang w:val="fr-BE"/>
         </w:rPr>
         <w:t>'fromage'</w:t>
       </w:r>
@@ -2454,7 +2454,7 @@
           <w:color w:val="000000"/>
           <w:sz w:val="21"/>
           <w:szCs w:val="21"/>
-          <w:lang w:val="en-US"/>
+          <w:lang w:val="fr-BE"/>
         </w:rPr>
         <w:t>, </w:t>
       </w:r>
@@ -2464,7 +2464,7 @@
           <w:color w:val="A31515"/>
           <w:sz w:val="21"/>
           <w:szCs w:val="21"/>
-          <w:lang w:val="en-US"/>
+          <w:lang w:val="fr-BE"/>
         </w:rPr>
         <w:t>'chocolat'</w:t>
       </w:r>
@@ -2474,7 +2474,7 @@
           <w:color w:val="000000"/>
           <w:sz w:val="21"/>
           <w:szCs w:val="21"/>
-          <w:lang w:val="en-US"/>
+          <w:lang w:val="fr-BE"/>
         </w:rPr>
         <w:t>], </w:t>
       </w:r>
@@ -2484,7 +2484,7 @@
           <w:color w:val="000000"/>
           <w:sz w:val="21"/>
           <w:szCs w:val="21"/>
-          <w:lang w:val="en-US"/>
+          <w:lang w:val="fr-BE"/>
         </w:rPr>
         <w:tab/>
       </w:r>
@@ -2494,7 +2494,7 @@
           <w:color w:val="000000"/>
           <w:sz w:val="21"/>
           <w:szCs w:val="21"/>
-          <w:lang w:val="en-US"/>
+          <w:lang w:val="fr-BE"/>
         </w:rPr>
         <w:tab/>
       </w:r>
@@ -2504,7 +2504,7 @@
           <w:color w:val="001080"/>
           <w:sz w:val="21"/>
           <w:szCs w:val="21"/>
-          <w:lang w:val="en-US"/>
+          <w:lang w:val="fr-BE"/>
         </w:rPr>
         <w:t>$capitalize</w:t>
       </w:r>
@@ -2514,7 +2514,7 @@
           <w:color w:val="000000"/>
           <w:sz w:val="21"/>
           <w:szCs w:val="21"/>
-          <w:lang w:val="en-US"/>
+          <w:lang w:val="fr-BE"/>
         </w:rPr>
         <w:t>);</w:t>
       </w:r>
@@ -2652,17 +2652,7 @@
           <w:szCs w:val="21"/>
           <w:lang w:val="fr-BE"/>
         </w:rPr>
-        <w:t xml:space="preserve">); </w:t>
-      </w:r>
-      <w:r>
-        <w:rPr>
-          <w:rFonts w:ascii="Consolas" w:eastAsia="Times New Roman" w:hAnsi="Consolas" w:cs="Times New Roman"/>
-          <w:color w:val="000000"/>
-          <w:sz w:val="21"/>
-          <w:szCs w:val="21"/>
-          <w:lang w:val="fr-BE"/>
-        </w:rPr>
-        <w:t>// affichera l'array modifi</w:t>
+        <w:t>); // affichera l'array modifi</w:t>
       </w:r>
       <w:r>
         <w:rPr>
@@ -2806,8 +2796,16 @@
         <w:rPr>
           <w:lang w:val="fr-BE"/>
         </w:rPr>
-        <w:t xml:space="preserve"> pour créer un array associatif qui sera la combinaison de ces deux arrays :</w:t>
-      </w:r>
+        <w:t xml:space="preserve"> pour </w:t>
+      </w:r>
+      <w:r>
+        <w:rPr>
+          <w:lang w:val="fr-BE"/>
+        </w:rPr>
+        <w:t>afficher de couples prénom-nom en parcourant ces deux arrays</w:t>
+      </w:r>
+      <w:bookmarkStart w:id="0" w:name="_GoBack"/>
+      <w:bookmarkEnd w:id="0"/>
     </w:p>
     <w:p>
       <w:pPr>
@@ -2835,7 +2833,7 @@
           <w:color w:val="000000"/>
           <w:sz w:val="21"/>
           <w:szCs w:val="21"/>
-          <w:lang w:val="en-US"/>
+          <w:lang w:val="fr-BE"/>
         </w:rPr>
         <w:t>    </w:t>
       </w:r>
@@ -4198,7 +4196,7 @@
           <w:color w:val="000000"/>
           <w:sz w:val="21"/>
           <w:szCs w:val="21"/>
-          <w:lang w:val="en-US"/>
+          <w:lang w:val="fr-BE"/>
         </w:rPr>
       </w:pPr>
       <w:r>
@@ -4207,7 +4205,7 @@
           <w:color w:val="001080"/>
           <w:sz w:val="21"/>
           <w:szCs w:val="21"/>
-          <w:lang w:val="en-US"/>
+          <w:lang w:val="fr-BE"/>
         </w:rPr>
         <w:t>$isImageJpg</w:t>
       </w:r>
@@ -4217,7 +4215,7 @@
           <w:color w:val="000000"/>
           <w:sz w:val="21"/>
           <w:szCs w:val="21"/>
-          <w:lang w:val="en-US"/>
+          <w:lang w:val="fr-BE"/>
         </w:rPr>
         <w:t> = </w:t>
       </w:r>
@@ -4227,7 +4225,7 @@
           <w:color w:val="0000FF"/>
           <w:sz w:val="21"/>
           <w:szCs w:val="21"/>
-          <w:lang w:val="en-US"/>
+          <w:lang w:val="fr-BE"/>
         </w:rPr>
         <w:t>function</w:t>
       </w:r>
@@ -4237,7 +4235,7 @@
           <w:color w:val="000000"/>
           <w:sz w:val="21"/>
           <w:szCs w:val="21"/>
-          <w:lang w:val="en-US"/>
+          <w:lang w:val="fr-BE"/>
         </w:rPr>
         <w:t> (</w:t>
       </w:r>
@@ -4247,7 +4245,7 @@
           <w:color w:val="001080"/>
           <w:sz w:val="21"/>
           <w:szCs w:val="21"/>
-          <w:lang w:val="en-US"/>
+          <w:lang w:val="fr-BE"/>
         </w:rPr>
         <w:t>$lien</w:t>
       </w:r>
@@ -4257,7 +4255,7 @@
           <w:color w:val="000000"/>
           <w:sz w:val="21"/>
           <w:szCs w:val="21"/>
-          <w:lang w:val="en-US"/>
+          <w:lang w:val="fr-BE"/>
         </w:rPr>
         <w:t>)</w:t>
       </w:r>
@@ -4271,7 +4269,7 @@
           <w:color w:val="000000"/>
           <w:sz w:val="21"/>
           <w:szCs w:val="21"/>
-          <w:lang w:val="en-US"/>
+          <w:lang w:val="fr-BE"/>
         </w:rPr>
       </w:pPr>
     </w:p>
@@ -4313,7 +4311,7 @@
           <w:color w:val="000000"/>
           <w:sz w:val="21"/>
           <w:szCs w:val="21"/>
-          <w:lang w:val="en-US"/>
+          <w:lang w:val="fr-BE"/>
         </w:rPr>
       </w:pPr>
       <w:r>
@@ -4322,7 +4320,7 @@
           <w:color w:val="001080"/>
           <w:sz w:val="21"/>
           <w:szCs w:val="21"/>
-          <w:lang w:val="en-US"/>
+          <w:lang w:val="fr-BE"/>
         </w:rPr>
         <w:t>$isImageMonType</w:t>
       </w:r>
@@ -4332,7 +4330,7 @@
           <w:color w:val="000000"/>
           <w:sz w:val="21"/>
           <w:szCs w:val="21"/>
-          <w:lang w:val="en-US"/>
+          <w:lang w:val="fr-BE"/>
         </w:rPr>
         <w:t> = </w:t>
       </w:r>
@@ -4342,7 +4340,7 @@
           <w:color w:val="0000FF"/>
           <w:sz w:val="21"/>
           <w:szCs w:val="21"/>
-          <w:lang w:val="en-US"/>
+          <w:lang w:val="fr-BE"/>
         </w:rPr>
         <w:t>function</w:t>
       </w:r>
@@ -4352,7 +4350,7 @@
           <w:color w:val="000000"/>
           <w:sz w:val="21"/>
           <w:szCs w:val="21"/>
-          <w:lang w:val="en-US"/>
+          <w:lang w:val="fr-BE"/>
         </w:rPr>
         <w:t> (</w:t>
       </w:r>
@@ -4362,19 +4360,9 @@
           <w:color w:val="001080"/>
           <w:sz w:val="21"/>
           <w:szCs w:val="21"/>
-          <w:lang w:val="en-US"/>
-        </w:rPr>
-        <w:t>$lien</w:t>
-      </w:r>
-      <w:r>
-        <w:rPr>
-          <w:rFonts w:ascii="Consolas" w:eastAsia="Times New Roman" w:hAnsi="Consolas" w:cs="Times New Roman"/>
-          <w:color w:val="001080"/>
-          <w:sz w:val="21"/>
-          <w:szCs w:val="21"/>
-          <w:lang w:val="en-US"/>
-        </w:rPr>
-        <w:t xml:space="preserve">, </w:t>
+          <w:lang w:val="fr-BE"/>
+        </w:rPr>
+        <w:t xml:space="preserve">$lien, </w:t>
       </w:r>
       <w:r>
         <w:rPr>
@@ -4383,7 +4371,7 @@
           <w:color w:val="001080"/>
           <w:sz w:val="21"/>
           <w:szCs w:val="21"/>
-          <w:lang w:val="en-US"/>
+          <w:lang w:val="fr-BE"/>
         </w:rPr>
         <w:t>$type</w:t>
       </w:r>
@@ -4393,7 +4381,7 @@
           <w:color w:val="000000"/>
           <w:sz w:val="21"/>
           <w:szCs w:val="21"/>
-          <w:lang w:val="en-US"/>
+          <w:lang w:val="fr-BE"/>
         </w:rPr>
         <w:t>) </w:t>
       </w:r>
@@ -4408,7 +4396,7 @@
           <w:color w:val="000000"/>
           <w:sz w:val="21"/>
           <w:szCs w:val="21"/>
-          <w:lang w:val="en-US"/>
+          <w:lang w:val="fr-BE"/>
         </w:rPr>
       </w:pPr>
     </w:p>
@@ -4851,8 +4839,6 @@
         </w:rPr>
         <w:t xml:space="preserve"> (ex20.php)</w:t>
       </w:r>
-      <w:bookmarkStart w:id="0" w:name="_GoBack"/>
-      <w:bookmarkEnd w:id="0"/>
     </w:p>
     <w:p>
       <w:pPr>
@@ -5044,6 +5030,7 @@
           <w:dataBinding w:prefixMappings="xmlns:ns0='http://purl.org/dc/elements/1.1/' xmlns:ns1='http://schemas.openxmlformats.org/package/2006/metadata/core-properties' " w:xpath="/ns1:coreProperties[1]/ns0:creator[1]" w:storeItemID="{6C3C8BC8-F283-45AE-878A-BAB7291924A1}"/>
           <w:text/>
         </w:sdtPr>
+        <w:sdtEndPr/>
         <w:sdtContent>
           <w:tc>
             <w:tcPr>
@@ -5135,7 +5122,7 @@
               <w:sz w:val="18"/>
               <w:szCs w:val="18"/>
             </w:rPr>
-            <w:t>4</w:t>
+            <w:t>3</w:t>
           </w:r>
           <w:r>
             <w:rPr>
@@ -6550,7 +6537,9 @@
   <w:rsids>
     <w:rsidRoot w:val="00647505"/>
     <w:rsid w:val="00647505"/>
+    <w:rsid w:val="007A7E30"/>
     <w:rsid w:val="00DD532B"/>
+    <w:rsid w:val="00ED284D"/>
   </w:rsids>
   <m:mathPr>
     <m:mathFont m:val="Cambria Math"/>

</xml_diff>